<commit_message>
Fehler in der Musterlösung zu Quiz 5 korrigiert
</commit_message>
<xml_diff>
--- a/TutoriumsAufgaben/doc/_2016_WS_PR1_TI/termin07/Quiz5(Musterlösung).docx
+++ b/TutoriumsAufgaben/doc/_2016_WS_PR1_TI/termin07/Quiz5(Musterlösung).docx
@@ -1,6 +1,6 @@
 
 <file path=word/document.xml><?xml version="1.0" encoding="utf-8"?>
-<w:document xmlns:wpc="http://schemas.microsoft.com/office/word/2010/wordprocessingCanvas" xmlns:cx="http://schemas.microsoft.com/office/drawing/2014/chartex" xmlns:mc="http://schemas.openxmlformats.org/markup-compatibility/2006" xmlns:o="urn:schemas-microsoft-com:office:office" xmlns:r="http://schemas.openxmlformats.org/officeDocument/2006/relationships" xmlns:m="http://schemas.openxmlformats.org/officeDocument/2006/math" xmlns:v="urn:schemas-microsoft-com:vml" xmlns:wp14="http://schemas.microsoft.com/office/word/2010/wordprocessingDrawing" xmlns:wp="http://schemas.openxmlformats.org/drawingml/2006/wordprocessingDrawing" xmlns:w10="urn:schemas-microsoft-com:office:word" xmlns:w="http://schemas.openxmlformats.org/wordprocessingml/2006/main" xmlns:w14="http://schemas.microsoft.com/office/word/2010/wordml" xmlns:w15="http://schemas.microsoft.com/office/word/2012/wordml" xmlns:w16se="http://schemas.microsoft.com/office/word/2015/wordml/symex" xmlns:wpg="http://schemas.microsoft.com/office/word/2010/wordprocessingGroup" xmlns:wpi="http://schemas.microsoft.com/office/word/2010/wordprocessingInk" xmlns:wne="http://schemas.microsoft.com/office/word/2006/wordml" xmlns:wps="http://schemas.microsoft.com/office/word/2010/wordprocessingShape" mc:Ignorable="w14 w15 w16se wp14">
+<w:document xmlns:wpc="http://schemas.microsoft.com/office/word/2010/wordprocessingCanvas" xmlns:cx="http://schemas.microsoft.com/office/drawing/2014/chartex" xmlns:cx1="http://schemas.microsoft.com/office/drawing/2015/9/8/chartex" xmlns:cx2="http://schemas.microsoft.com/office/drawing/2015/10/21/chartex" xmlns:cx3="http://schemas.microsoft.com/office/drawing/2016/5/9/chartex" xmlns:cx4="http://schemas.microsoft.com/office/drawing/2016/5/10/chartex" xmlns:cx5="http://schemas.microsoft.com/office/drawing/2016/5/11/chartex" xmlns:mc="http://schemas.openxmlformats.org/markup-compatibility/2006" xmlns:o="urn:schemas-microsoft-com:office:office" xmlns:r="http://schemas.openxmlformats.org/officeDocument/2006/relationships" xmlns:m="http://schemas.openxmlformats.org/officeDocument/2006/math" xmlns:v="urn:schemas-microsoft-com:vml" xmlns:wp14="http://schemas.microsoft.com/office/word/2010/wordprocessingDrawing" xmlns:wp="http://schemas.openxmlformats.org/drawingml/2006/wordprocessingDrawing" xmlns:w10="urn:schemas-microsoft-com:office:word" xmlns:w="http://schemas.openxmlformats.org/wordprocessingml/2006/main" xmlns:w14="http://schemas.microsoft.com/office/word/2010/wordml" xmlns:w15="http://schemas.microsoft.com/office/word/2012/wordml" xmlns:w16se="http://schemas.microsoft.com/office/word/2015/wordml/symex" xmlns:wpg="http://schemas.microsoft.com/office/word/2010/wordprocessingGroup" xmlns:wpi="http://schemas.microsoft.com/office/word/2010/wordprocessingInk" xmlns:wne="http://schemas.microsoft.com/office/word/2006/wordml" xmlns:wps="http://schemas.microsoft.com/office/word/2010/wordprocessingShape" mc:Ignorable="w14 w15 w16se wp14">
   <w:body>
     <w:p>
       <w:pPr>
@@ -118,7 +118,21 @@
         <w:rPr>
           <w:lang w:val="en-GB"/>
         </w:rPr>
-        <w:t>s3 = s2.concat(s3);</w:t>
+        <w:t>s3 = s</w:t>
+      </w:r>
+      <w:proofErr w:type="gramStart"/>
+      <w:r>
+        <w:rPr>
+          <w:lang w:val="en-GB"/>
+        </w:rPr>
+        <w:t>2.concat</w:t>
+      </w:r>
+      <w:proofErr w:type="gramEnd"/>
+      <w:r>
+        <w:rPr>
+          <w:lang w:val="en-GB"/>
+        </w:rPr>
+        <w:t>(s3);</w:t>
       </w:r>
     </w:p>
     <w:p>
@@ -146,7 +160,21 @@
         <w:rPr>
           <w:lang w:val="en-GB"/>
         </w:rPr>
-        <w:t>boolean b2 = (s3.equals(s1));</w:t>
+        <w:t>boolean b2 = (s</w:t>
+      </w:r>
+      <w:proofErr w:type="gramStart"/>
+      <w:r>
+        <w:rPr>
+          <w:lang w:val="en-GB"/>
+        </w:rPr>
+        <w:t>3.equals</w:t>
+      </w:r>
+      <w:proofErr w:type="gramEnd"/>
+      <w:r>
+        <w:rPr>
+          <w:lang w:val="en-GB"/>
+        </w:rPr>
+        <w:t>(s1));</w:t>
       </w:r>
     </w:p>
     <w:p>
@@ -160,7 +188,21 @@
         <w:rPr>
           <w:lang w:val="en-GB"/>
         </w:rPr>
-        <w:t>boolean b3 = (s2.equals(s1));</w:t>
+        <w:t>boolean b3 = (s</w:t>
+      </w:r>
+      <w:proofErr w:type="gramStart"/>
+      <w:r>
+        <w:rPr>
+          <w:lang w:val="en-GB"/>
+        </w:rPr>
+        <w:t>2.equals</w:t>
+      </w:r>
+      <w:proofErr w:type="gramEnd"/>
+      <w:r>
+        <w:rPr>
+          <w:lang w:val="en-GB"/>
+        </w:rPr>
+        <w:t>(s1));</w:t>
       </w:r>
     </w:p>
     <w:p>
@@ -174,7 +216,21 @@
         <w:rPr>
           <w:lang w:val="en-GB"/>
         </w:rPr>
-        <w:t>s3.toLowerCase();</w:t>
+        <w:t>s</w:t>
+      </w:r>
+      <w:proofErr w:type="gramStart"/>
+      <w:r>
+        <w:rPr>
+          <w:lang w:val="en-GB"/>
+        </w:rPr>
+        <w:t>3.toLowerCase</w:t>
+      </w:r>
+      <w:proofErr w:type="gramEnd"/>
+      <w:r>
+        <w:rPr>
+          <w:lang w:val="en-GB"/>
+        </w:rPr>
+        <w:t>();</w:t>
       </w:r>
     </w:p>
     <w:p>
@@ -188,7 +244,21 @@
         <w:rPr>
           <w:lang w:val="en-GB"/>
         </w:rPr>
-        <w:t>boolean b4 = (s3.equals(“ein string”));</w:t>
+        <w:t>boolean b4 = (s</w:t>
+      </w:r>
+      <w:proofErr w:type="gramStart"/>
+      <w:r>
+        <w:rPr>
+          <w:lang w:val="en-GB"/>
+        </w:rPr>
+        <w:t>3.equals</w:t>
+      </w:r>
+      <w:proofErr w:type="gramEnd"/>
+      <w:r>
+        <w:rPr>
+          <w:lang w:val="en-GB"/>
+        </w:rPr>
+        <w:t>(“ein string”));</w:t>
       </w:r>
     </w:p>
     <w:p>
@@ -355,12 +425,21 @@
       <w:r>
         <w:t>___</w:t>
       </w:r>
+      <w:proofErr w:type="gramStart"/>
       <w:r>
         <w:rPr>
           <w:b/>
           <w:u w:val="single"/>
         </w:rPr>
-        <w:t>this();</w:t>
+        <w:t>this(</w:t>
+      </w:r>
+      <w:proofErr w:type="gramEnd"/>
+      <w:r>
+        <w:rPr>
+          <w:b/>
+          <w:u w:val="single"/>
+        </w:rPr>
+        <w:t>);</w:t>
       </w:r>
       <w:r>
         <w:t>_________________________________________________________</w:t>
@@ -407,11 +486,19 @@
           <w:lang w:val="en-GB"/>
         </w:rPr>
       </w:pPr>
-      <w:r>
-        <w:rPr>
-          <w:lang w:val="en-GB"/>
-        </w:rPr>
-        <w:t>while(x &gt; 0) {</w:t>
+      <w:proofErr w:type="gramStart"/>
+      <w:r>
+        <w:rPr>
+          <w:lang w:val="en-GB"/>
+        </w:rPr>
+        <w:t>while(</w:t>
+      </w:r>
+      <w:proofErr w:type="gramEnd"/>
+      <w:r>
+        <w:rPr>
+          <w:lang w:val="en-GB"/>
+        </w:rPr>
+        <w:t>x &gt; 0) {</w:t>
       </w:r>
     </w:p>
     <w:p>
@@ -432,12 +519,51 @@
     <w:p>
       <w:pPr>
         <w:pStyle w:val="Code"/>
-        <w:rPr>
-          <w:lang w:val="en-GB"/>
-        </w:rPr>
       </w:pPr>
       <w:r>
         <w:t>}</w:t>
+      </w:r>
+      <w:r>
+        <w:rPr>
+          <w:b/>
+        </w:rPr>
+        <w:t xml:space="preserve"> </w:t>
+      </w:r>
+      <w:r>
+        <w:rPr>
+          <w:b/>
+        </w:rPr>
+        <w:tab/>
+      </w:r>
+      <w:r>
+        <w:rPr>
+          <w:b/>
+        </w:rPr>
+        <w:tab/>
+      </w:r>
+      <w:r>
+        <w:rPr>
+          <w:b/>
+        </w:rPr>
+        <w:tab/>
+      </w:r>
+      <w:r>
+        <w:rPr>
+          <w:b/>
+        </w:rPr>
+        <w:tab/>
+      </w:r>
+      <w:r>
+        <w:rPr>
+          <w:b/>
+        </w:rPr>
+        <w:tab/>
+      </w:r>
+      <w:r>
+        <w:rPr>
+          <w:b/>
+        </w:rPr>
+        <w:t>x = 0</w:t>
       </w:r>
     </w:p>
     <w:p>
@@ -460,20 +586,29 @@
         <w:ind w:left="720"/>
       </w:pPr>
       <w:r>
-        <w:t xml:space="preserve">Antwort: </w:t>
+        <w:t>Antwort: _</w:t>
+      </w:r>
+      <w:r>
+        <w:rPr>
+          <w:b/>
+          <w:u w:val="single"/>
+        </w:rPr>
+        <w:t xml:space="preserve">Eine Abbruchbedingung die in jedem Fall eintritt um endlose Schleifen zu </w:t>
+      </w:r>
+      <w:proofErr w:type="gramStart"/>
+      <w:r>
+        <w:rPr>
+          <w:b/>
+          <w:u w:val="single"/>
+        </w:rPr>
+        <w:t>verhindern.</w:t>
       </w:r>
       <w:r>
         <w:t>_</w:t>
       </w:r>
-      <w:r>
-        <w:rPr>
-          <w:b/>
-          <w:u w:val="single"/>
-        </w:rPr>
-        <w:t>Eine Abbruchbedingung die in jedem Fall eintritt um endlose Schleifen zu verhindern.</w:t>
-      </w:r>
-      <w:r>
-        <w:t>_________________________________________________________________</w:t>
+      <w:proofErr w:type="gramEnd"/>
+      <w:r>
+        <w:t>________________________________________________________________</w:t>
       </w:r>
     </w:p>
     <w:p>
@@ -551,8 +686,10 @@
         <w:rPr>
           <w:b/>
         </w:rPr>
-        <w:t>1</w:t>
-      </w:r>
+        <w:t>3</w:t>
+      </w:r>
+      <w:bookmarkStart w:id="0" w:name="_GoBack"/>
+      <w:bookmarkEnd w:id="0"/>
     </w:p>
     <w:p>
       <w:pPr>
@@ -618,7 +755,21 @@
         <w:rPr>
           <w:lang w:val="en-GB"/>
         </w:rPr>
-        <w:t xml:space="preserve"> boolean istName(String anrede)</w:t>
+        <w:t xml:space="preserve"> boolean </w:t>
+      </w:r>
+      <w:proofErr w:type="gramStart"/>
+      <w:r>
+        <w:rPr>
+          <w:lang w:val="en-GB"/>
+        </w:rPr>
+        <w:t>istName(</w:t>
+      </w:r>
+      <w:proofErr w:type="gramEnd"/>
+      <w:r>
+        <w:rPr>
+          <w:lang w:val="en-GB"/>
+        </w:rPr>
+        <w:t>String anrede)</w:t>
       </w:r>
     </w:p>
     <w:p>
@@ -647,7 +798,21 @@
           <w:lang w:val="en-GB"/>
         </w:rPr>
         <w:tab/>
-        <w:t>if(anrede.equals(_name))</w:t>
+        <w:t>if(</w:t>
+      </w:r>
+      <w:proofErr w:type="gramStart"/>
+      <w:r>
+        <w:rPr>
+          <w:lang w:val="en-GB"/>
+        </w:rPr>
+        <w:t>anrede.equals</w:t>
+      </w:r>
+      <w:proofErr w:type="gramEnd"/>
+      <w:r>
+        <w:rPr>
+          <w:lang w:val="en-GB"/>
+        </w:rPr>
+        <w:t>(_name))</w:t>
       </w:r>
     </w:p>
     <w:p>
@@ -954,6 +1119,7 @@
         </w:rPr>
         <w:t xml:space="preserve"> </w:t>
       </w:r>
+      <w:proofErr w:type="gramStart"/>
       <w:r>
         <w:rPr>
           <w:lang w:val="en-GB"/>
@@ -964,7 +1130,14 @@
         <w:rPr>
           <w:lang w:val="en-GB"/>
         </w:rPr>
-        <w:t xml:space="preserve">(int </w:t>
+        <w:t>(</w:t>
+      </w:r>
+      <w:proofErr w:type="gramEnd"/>
+      <w:r>
+        <w:rPr>
+          <w:lang w:val="en-GB"/>
+        </w:rPr>
+        <w:t xml:space="preserve">int </w:t>
       </w:r>
       <w:r>
         <w:rPr>
@@ -1075,7 +1248,15 @@
         </w:numPr>
       </w:pPr>
       <w:r>
-        <w:t>Auf der rechten Seite einer EBNF-Regel muss mindestens ein Symbol(Terminal oder Nichtterminal) stehen.</w:t>
+        <w:t xml:space="preserve">Auf der rechten Seite einer EBNF-Regel muss mindestens ein </w:t>
+      </w:r>
+      <w:proofErr w:type="gramStart"/>
+      <w:r>
+        <w:t>Symbol(</w:t>
+      </w:r>
+      <w:proofErr w:type="gramEnd"/>
+      <w:r>
+        <w:t>Terminal oder Nichtterminal) stehen.</w:t>
       </w:r>
       <w:r>
         <w:t xml:space="preserve"> </w:t>
@@ -1212,8 +1393,6 @@
       <w:r>
         <w:t xml:space="preserve"> ein beliebiger int-Ausdruck sein.</w:t>
       </w:r>
-      <w:bookmarkStart w:id="0" w:name="_GoBack"/>
-      <w:bookmarkEnd w:id="0"/>
     </w:p>
     <w:p>
       <w:pPr>
@@ -1531,14 +1710,8 @@
     <w:p>
       <w:pPr>
         <w:pStyle w:val="berschrift1"/>
-        <w:rPr>
-          <w:lang w:val="en-GB"/>
-        </w:rPr>
-      </w:pPr>
-      <w:r>
-        <w:rPr>
-          <w:lang w:val="en-GB"/>
-        </w:rPr>
+      </w:pPr>
+      <w:r>
         <w:lastRenderedPageBreak/>
         <w:t>Codeanhang:</w:t>
       </w:r>
@@ -1546,27 +1719,15 @@
     <w:p>
       <w:pPr>
         <w:pStyle w:val="berschrift2"/>
-        <w:rPr>
-          <w:lang w:val="en-GB"/>
-        </w:rPr>
-      </w:pPr>
-      <w:r>
-        <w:rPr>
-          <w:lang w:val="en-GB"/>
-        </w:rPr>
+      </w:pPr>
+      <w:r>
         <w:tab/>
         <w:t>Klasse „</w:t>
       </w:r>
       <w:r>
-        <w:rPr>
-          <w:lang w:val="en-GB"/>
-        </w:rPr>
         <w:t>B</w:t>
       </w:r>
       <w:r>
-        <w:rPr>
-          <w:lang w:val="en-GB"/>
-        </w:rPr>
         <w:t>“:</w:t>
       </w:r>
     </w:p>
@@ -1670,6 +1831,7 @@
         </w:rPr>
         <w:t xml:space="preserve"> </w:t>
       </w:r>
+      <w:proofErr w:type="gramStart"/>
       <w:r>
         <w:rPr>
           <w:lang w:val="en-GB"/>
@@ -1682,6 +1844,7 @@
         </w:rPr>
         <w:t>(</w:t>
       </w:r>
+      <w:proofErr w:type="gramEnd"/>
       <w:r>
         <w:rPr>
           <w:lang w:val="en-GB"/>
@@ -1767,7 +1930,21 @@
         <w:rPr>
           <w:lang w:val="en-GB"/>
         </w:rPr>
-        <w:t>public void gibAus()</w:t>
+        <w:t xml:space="preserve">public void </w:t>
+      </w:r>
+      <w:proofErr w:type="gramStart"/>
+      <w:r>
+        <w:rPr>
+          <w:lang w:val="en-GB"/>
+        </w:rPr>
+        <w:t>gibAus(</w:t>
+      </w:r>
+      <w:proofErr w:type="gramEnd"/>
+      <w:r>
+        <w:rPr>
+          <w:lang w:val="en-GB"/>
+        </w:rPr>
+        <w:t>)</w:t>
       </w:r>
     </w:p>
     <w:p>
@@ -1809,13 +1986,27 @@
         <w:rPr>
           <w:lang w:val="en-GB"/>
         </w:rPr>
-        <w:t xml:space="preserve">„Name: “ </w:t>
-      </w:r>
-      <w:r>
-        <w:rPr>
-          <w:lang w:val="en-GB"/>
-        </w:rPr>
-        <w:t xml:space="preserve">+ </w:t>
+        <w:t xml:space="preserve">„Name: </w:t>
+      </w:r>
+      <w:proofErr w:type="gramStart"/>
+      <w:r>
+        <w:rPr>
+          <w:lang w:val="en-GB"/>
+        </w:rPr>
+        <w:t xml:space="preserve">“ </w:t>
+      </w:r>
+      <w:r>
+        <w:rPr>
+          <w:lang w:val="en-GB"/>
+        </w:rPr>
+        <w:t>+</w:t>
+      </w:r>
+      <w:proofErr w:type="gramEnd"/>
+      <w:r>
+        <w:rPr>
+          <w:lang w:val="en-GB"/>
+        </w:rPr>
+        <w:t xml:space="preserve"> </w:t>
       </w:r>
       <w:r>
         <w:rPr>
@@ -1874,11 +2065,19 @@
         </w:rPr>
         <w:t xml:space="preserve"> </w:t>
       </w:r>
-      <w:r>
-        <w:rPr>
-          <w:lang w:val="en-GB"/>
-        </w:rPr>
-        <w:t>output()</w:t>
+      <w:proofErr w:type="gramStart"/>
+      <w:r>
+        <w:rPr>
+          <w:lang w:val="en-GB"/>
+        </w:rPr>
+        <w:t>output(</w:t>
+      </w:r>
+      <w:proofErr w:type="gramEnd"/>
+      <w:r>
+        <w:rPr>
+          <w:lang w:val="en-GB"/>
+        </w:rPr>
+        <w:t>)</w:t>
       </w:r>
     </w:p>
     <w:p>
@@ -1925,7 +2124,21 @@
         <w:rPr>
           <w:lang w:val="en-GB"/>
         </w:rPr>
-        <w:t>_name + „ - “ + _jahre</w:t>
+        <w:t xml:space="preserve">_name + „ - </w:t>
+      </w:r>
+      <w:proofErr w:type="gramStart"/>
+      <w:r>
+        <w:rPr>
+          <w:lang w:val="en-GB"/>
+        </w:rPr>
+        <w:t>“ +</w:t>
+      </w:r>
+      <w:proofErr w:type="gramEnd"/>
+      <w:r>
+        <w:rPr>
+          <w:lang w:val="en-GB"/>
+        </w:rPr>
+        <w:t xml:space="preserve"> _jahre</w:t>
       </w:r>
       <w:r>
         <w:rPr>
@@ -1991,7 +2204,7 @@
 </file>
 
 <file path=word/endnotes.xml><?xml version="1.0" encoding="utf-8"?>
-<w:endnotes xmlns:wpc="http://schemas.microsoft.com/office/word/2010/wordprocessingCanvas" xmlns:cx="http://schemas.microsoft.com/office/drawing/2014/chartex" xmlns:mc="http://schemas.openxmlformats.org/markup-compatibility/2006" xmlns:o="urn:schemas-microsoft-com:office:office" xmlns:r="http://schemas.openxmlformats.org/officeDocument/2006/relationships" xmlns:m="http://schemas.openxmlformats.org/officeDocument/2006/math" xmlns:v="urn:schemas-microsoft-com:vml" xmlns:wp14="http://schemas.microsoft.com/office/word/2010/wordprocessingDrawing" xmlns:wp="http://schemas.openxmlformats.org/drawingml/2006/wordprocessingDrawing" xmlns:w10="urn:schemas-microsoft-com:office:word" xmlns:w="http://schemas.openxmlformats.org/wordprocessingml/2006/main" xmlns:w14="http://schemas.microsoft.com/office/word/2010/wordml" xmlns:w15="http://schemas.microsoft.com/office/word/2012/wordml" xmlns:w16se="http://schemas.microsoft.com/office/word/2015/wordml/symex" xmlns:wpg="http://schemas.microsoft.com/office/word/2010/wordprocessingGroup" xmlns:wpi="http://schemas.microsoft.com/office/word/2010/wordprocessingInk" xmlns:wne="http://schemas.microsoft.com/office/word/2006/wordml" xmlns:wps="http://schemas.microsoft.com/office/word/2010/wordprocessingShape" mc:Ignorable="w14 w15 w16se wp14">
+<w:endnotes xmlns:wpc="http://schemas.microsoft.com/office/word/2010/wordprocessingCanvas" xmlns:cx="http://schemas.microsoft.com/office/drawing/2014/chartex" xmlns:cx1="http://schemas.microsoft.com/office/drawing/2015/9/8/chartex" xmlns:cx2="http://schemas.microsoft.com/office/drawing/2015/10/21/chartex" xmlns:cx3="http://schemas.microsoft.com/office/drawing/2016/5/9/chartex" xmlns:cx4="http://schemas.microsoft.com/office/drawing/2016/5/10/chartex" xmlns:cx5="http://schemas.microsoft.com/office/drawing/2016/5/11/chartex" xmlns:mc="http://schemas.openxmlformats.org/markup-compatibility/2006" xmlns:o="urn:schemas-microsoft-com:office:office" xmlns:r="http://schemas.openxmlformats.org/officeDocument/2006/relationships" xmlns:m="http://schemas.openxmlformats.org/officeDocument/2006/math" xmlns:v="urn:schemas-microsoft-com:vml" xmlns:wp14="http://schemas.microsoft.com/office/word/2010/wordprocessingDrawing" xmlns:wp="http://schemas.openxmlformats.org/drawingml/2006/wordprocessingDrawing" xmlns:w10="urn:schemas-microsoft-com:office:word" xmlns:w="http://schemas.openxmlformats.org/wordprocessingml/2006/main" xmlns:w14="http://schemas.microsoft.com/office/word/2010/wordml" xmlns:w15="http://schemas.microsoft.com/office/word/2012/wordml" xmlns:w16se="http://schemas.microsoft.com/office/word/2015/wordml/symex" xmlns:wpg="http://schemas.microsoft.com/office/word/2010/wordprocessingGroup" xmlns:wpi="http://schemas.microsoft.com/office/word/2010/wordprocessingInk" xmlns:wne="http://schemas.microsoft.com/office/word/2006/wordml" xmlns:wps="http://schemas.microsoft.com/office/word/2010/wordprocessingShape" mc:Ignorable="w14 w15 w16se wp14">
   <w:endnote w:type="separator" w:id="-1">
     <w:p>
       <w:pPr>
@@ -2016,7 +2229,7 @@
 </file>
 
 <file path=word/footer1.xml><?xml version="1.0" encoding="utf-8"?>
-<w:ftr xmlns:wpc="http://schemas.microsoft.com/office/word/2010/wordprocessingCanvas" xmlns:cx="http://schemas.microsoft.com/office/drawing/2014/chartex" xmlns:mc="http://schemas.openxmlformats.org/markup-compatibility/2006" xmlns:o="urn:schemas-microsoft-com:office:office" xmlns:r="http://schemas.openxmlformats.org/officeDocument/2006/relationships" xmlns:m="http://schemas.openxmlformats.org/officeDocument/2006/math" xmlns:v="urn:schemas-microsoft-com:vml" xmlns:wp14="http://schemas.microsoft.com/office/word/2010/wordprocessingDrawing" xmlns:wp="http://schemas.openxmlformats.org/drawingml/2006/wordprocessingDrawing" xmlns:w10="urn:schemas-microsoft-com:office:word" xmlns:w="http://schemas.openxmlformats.org/wordprocessingml/2006/main" xmlns:w14="http://schemas.microsoft.com/office/word/2010/wordml" xmlns:w15="http://schemas.microsoft.com/office/word/2012/wordml" xmlns:w16se="http://schemas.microsoft.com/office/word/2015/wordml/symex" xmlns:wpg="http://schemas.microsoft.com/office/word/2010/wordprocessingGroup" xmlns:wpi="http://schemas.microsoft.com/office/word/2010/wordprocessingInk" xmlns:wne="http://schemas.microsoft.com/office/word/2006/wordml" xmlns:wps="http://schemas.microsoft.com/office/word/2010/wordprocessingShape" mc:Ignorable="w14 w15 w16se wp14">
+<w:ftr xmlns:wpc="http://schemas.microsoft.com/office/word/2010/wordprocessingCanvas" xmlns:cx="http://schemas.microsoft.com/office/drawing/2014/chartex" xmlns:cx1="http://schemas.microsoft.com/office/drawing/2015/9/8/chartex" xmlns:cx2="http://schemas.microsoft.com/office/drawing/2015/10/21/chartex" xmlns:cx3="http://schemas.microsoft.com/office/drawing/2016/5/9/chartex" xmlns:cx4="http://schemas.microsoft.com/office/drawing/2016/5/10/chartex" xmlns:cx5="http://schemas.microsoft.com/office/drawing/2016/5/11/chartex" xmlns:mc="http://schemas.openxmlformats.org/markup-compatibility/2006" xmlns:o="urn:schemas-microsoft-com:office:office" xmlns:r="http://schemas.openxmlformats.org/officeDocument/2006/relationships" xmlns:m="http://schemas.openxmlformats.org/officeDocument/2006/math" xmlns:v="urn:schemas-microsoft-com:vml" xmlns:wp14="http://schemas.microsoft.com/office/word/2010/wordprocessingDrawing" xmlns:wp="http://schemas.openxmlformats.org/drawingml/2006/wordprocessingDrawing" xmlns:w10="urn:schemas-microsoft-com:office:word" xmlns:w="http://schemas.openxmlformats.org/wordprocessingml/2006/main" xmlns:w14="http://schemas.microsoft.com/office/word/2010/wordml" xmlns:w15="http://schemas.microsoft.com/office/word/2012/wordml" xmlns:w16se="http://schemas.microsoft.com/office/word/2015/wordml/symex" xmlns:wpg="http://schemas.microsoft.com/office/word/2010/wordprocessingGroup" xmlns:wpi="http://schemas.microsoft.com/office/word/2010/wordprocessingInk" xmlns:wne="http://schemas.microsoft.com/office/word/2006/wordml" xmlns:wps="http://schemas.microsoft.com/office/word/2010/wordprocessingShape" mc:Ignorable="w14 w15 w16se wp14">
   <w:p>
     <w:pPr>
       <w:pStyle w:val="Fuzeile"/>
@@ -2035,7 +2248,7 @@
       <w:rPr>
         <w:noProof/>
       </w:rPr>
-      <w:t>08.11.2016</w:t>
+      <w:t>15.11.2016</w:t>
     </w:r>
     <w:r>
       <w:fldChar w:fldCharType="end"/>
@@ -2101,7 +2314,7 @@
                 <w:bCs/>
                 <w:noProof/>
               </w:rPr>
-              <w:t>3</w:t>
+              <w:t>2</w:t>
             </w:r>
             <w:r>
               <w:rPr>
@@ -2166,7 +2379,7 @@
 </file>
 
 <file path=word/footnotes.xml><?xml version="1.0" encoding="utf-8"?>
-<w:footnotes xmlns:wpc="http://schemas.microsoft.com/office/word/2010/wordprocessingCanvas" xmlns:cx="http://schemas.microsoft.com/office/drawing/2014/chartex" xmlns:mc="http://schemas.openxmlformats.org/markup-compatibility/2006" xmlns:o="urn:schemas-microsoft-com:office:office" xmlns:r="http://schemas.openxmlformats.org/officeDocument/2006/relationships" xmlns:m="http://schemas.openxmlformats.org/officeDocument/2006/math" xmlns:v="urn:schemas-microsoft-com:vml" xmlns:wp14="http://schemas.microsoft.com/office/word/2010/wordprocessingDrawing" xmlns:wp="http://schemas.openxmlformats.org/drawingml/2006/wordprocessingDrawing" xmlns:w10="urn:schemas-microsoft-com:office:word" xmlns:w="http://schemas.openxmlformats.org/wordprocessingml/2006/main" xmlns:w14="http://schemas.microsoft.com/office/word/2010/wordml" xmlns:w15="http://schemas.microsoft.com/office/word/2012/wordml" xmlns:w16se="http://schemas.microsoft.com/office/word/2015/wordml/symex" xmlns:wpg="http://schemas.microsoft.com/office/word/2010/wordprocessingGroup" xmlns:wpi="http://schemas.microsoft.com/office/word/2010/wordprocessingInk" xmlns:wne="http://schemas.microsoft.com/office/word/2006/wordml" xmlns:wps="http://schemas.microsoft.com/office/word/2010/wordprocessingShape" mc:Ignorable="w14 w15 w16se wp14">
+<w:footnotes xmlns:wpc="http://schemas.microsoft.com/office/word/2010/wordprocessingCanvas" xmlns:cx="http://schemas.microsoft.com/office/drawing/2014/chartex" xmlns:cx1="http://schemas.microsoft.com/office/drawing/2015/9/8/chartex" xmlns:cx2="http://schemas.microsoft.com/office/drawing/2015/10/21/chartex" xmlns:cx3="http://schemas.microsoft.com/office/drawing/2016/5/9/chartex" xmlns:cx4="http://schemas.microsoft.com/office/drawing/2016/5/10/chartex" xmlns:cx5="http://schemas.microsoft.com/office/drawing/2016/5/11/chartex" xmlns:mc="http://schemas.openxmlformats.org/markup-compatibility/2006" xmlns:o="urn:schemas-microsoft-com:office:office" xmlns:r="http://schemas.openxmlformats.org/officeDocument/2006/relationships" xmlns:m="http://schemas.openxmlformats.org/officeDocument/2006/math" xmlns:v="urn:schemas-microsoft-com:vml" xmlns:wp14="http://schemas.microsoft.com/office/word/2010/wordprocessingDrawing" xmlns:wp="http://schemas.openxmlformats.org/drawingml/2006/wordprocessingDrawing" xmlns:w10="urn:schemas-microsoft-com:office:word" xmlns:w="http://schemas.openxmlformats.org/wordprocessingml/2006/main" xmlns:w14="http://schemas.microsoft.com/office/word/2010/wordml" xmlns:w15="http://schemas.microsoft.com/office/word/2012/wordml" xmlns:w16se="http://schemas.microsoft.com/office/word/2015/wordml/symex" xmlns:wpg="http://schemas.microsoft.com/office/word/2010/wordprocessingGroup" xmlns:wpi="http://schemas.microsoft.com/office/word/2010/wordprocessingInk" xmlns:wne="http://schemas.microsoft.com/office/word/2006/wordml" xmlns:wps="http://schemas.microsoft.com/office/word/2010/wordprocessingShape" mc:Ignorable="w14 w15 w16se wp14">
   <w:footnote w:type="separator" w:id="-1">
     <w:p>
       <w:pPr>
@@ -2191,7 +2404,7 @@
 </file>
 
 <file path=word/header1.xml><?xml version="1.0" encoding="utf-8"?>
-<w:hdr xmlns:wpc="http://schemas.microsoft.com/office/word/2010/wordprocessingCanvas" xmlns:cx="http://schemas.microsoft.com/office/drawing/2014/chartex" xmlns:mc="http://schemas.openxmlformats.org/markup-compatibility/2006" xmlns:o="urn:schemas-microsoft-com:office:office" xmlns:r="http://schemas.openxmlformats.org/officeDocument/2006/relationships" xmlns:m="http://schemas.openxmlformats.org/officeDocument/2006/math" xmlns:v="urn:schemas-microsoft-com:vml" xmlns:wp14="http://schemas.microsoft.com/office/word/2010/wordprocessingDrawing" xmlns:wp="http://schemas.openxmlformats.org/drawingml/2006/wordprocessingDrawing" xmlns:w10="urn:schemas-microsoft-com:office:word" xmlns:w="http://schemas.openxmlformats.org/wordprocessingml/2006/main" xmlns:w14="http://schemas.microsoft.com/office/word/2010/wordml" xmlns:w15="http://schemas.microsoft.com/office/word/2012/wordml" xmlns:w16se="http://schemas.microsoft.com/office/word/2015/wordml/symex" xmlns:wpg="http://schemas.microsoft.com/office/word/2010/wordprocessingGroup" xmlns:wpi="http://schemas.microsoft.com/office/word/2010/wordprocessingInk" xmlns:wne="http://schemas.microsoft.com/office/word/2006/wordml" xmlns:wps="http://schemas.microsoft.com/office/word/2010/wordprocessingShape" mc:Ignorable="w14 w15 w16se wp14">
+<w:hdr xmlns:wpc="http://schemas.microsoft.com/office/word/2010/wordprocessingCanvas" xmlns:cx="http://schemas.microsoft.com/office/drawing/2014/chartex" xmlns:cx1="http://schemas.microsoft.com/office/drawing/2015/9/8/chartex" xmlns:cx2="http://schemas.microsoft.com/office/drawing/2015/10/21/chartex" xmlns:cx3="http://schemas.microsoft.com/office/drawing/2016/5/9/chartex" xmlns:cx4="http://schemas.microsoft.com/office/drawing/2016/5/10/chartex" xmlns:cx5="http://schemas.microsoft.com/office/drawing/2016/5/11/chartex" xmlns:mc="http://schemas.openxmlformats.org/markup-compatibility/2006" xmlns:o="urn:schemas-microsoft-com:office:office" xmlns:r="http://schemas.openxmlformats.org/officeDocument/2006/relationships" xmlns:m="http://schemas.openxmlformats.org/officeDocument/2006/math" xmlns:v="urn:schemas-microsoft-com:vml" xmlns:wp14="http://schemas.microsoft.com/office/word/2010/wordprocessingDrawing" xmlns:wp="http://schemas.openxmlformats.org/drawingml/2006/wordprocessingDrawing" xmlns:w10="urn:schemas-microsoft-com:office:word" xmlns:w="http://schemas.openxmlformats.org/wordprocessingml/2006/main" xmlns:w14="http://schemas.microsoft.com/office/word/2010/wordml" xmlns:w15="http://schemas.microsoft.com/office/word/2012/wordml" xmlns:w16se="http://schemas.microsoft.com/office/word/2015/wordml/symex" xmlns:wpg="http://schemas.microsoft.com/office/word/2010/wordprocessingGroup" xmlns:wpi="http://schemas.microsoft.com/office/word/2010/wordprocessingInk" xmlns:wne="http://schemas.microsoft.com/office/word/2006/wordml" xmlns:wps="http://schemas.microsoft.com/office/word/2010/wordprocessingShape" mc:Ignorable="w14 w15 w16se wp14">
   <w:p>
     <w:pPr>
       <w:pStyle w:val="Kopfzeile"/>
@@ -2219,7 +2432,7 @@
 </file>
 
 <file path=word/numbering.xml><?xml version="1.0" encoding="utf-8"?>
-<w:numbering xmlns:wpc="http://schemas.microsoft.com/office/word/2010/wordprocessingCanvas" xmlns:cx="http://schemas.microsoft.com/office/drawing/2014/chartex" xmlns:mc="http://schemas.openxmlformats.org/markup-compatibility/2006" xmlns:o="urn:schemas-microsoft-com:office:office" xmlns:r="http://schemas.openxmlformats.org/officeDocument/2006/relationships" xmlns:m="http://schemas.openxmlformats.org/officeDocument/2006/math" xmlns:v="urn:schemas-microsoft-com:vml" xmlns:wp14="http://schemas.microsoft.com/office/word/2010/wordprocessingDrawing" xmlns:wp="http://schemas.openxmlformats.org/drawingml/2006/wordprocessingDrawing" xmlns:w10="urn:schemas-microsoft-com:office:word" xmlns:w="http://schemas.openxmlformats.org/wordprocessingml/2006/main" xmlns:w14="http://schemas.microsoft.com/office/word/2010/wordml" xmlns:w15="http://schemas.microsoft.com/office/word/2012/wordml" xmlns:w16se="http://schemas.microsoft.com/office/word/2015/wordml/symex" xmlns:wpg="http://schemas.microsoft.com/office/word/2010/wordprocessingGroup" xmlns:wpi="http://schemas.microsoft.com/office/word/2010/wordprocessingInk" xmlns:wne="http://schemas.microsoft.com/office/word/2006/wordml" xmlns:wps="http://schemas.microsoft.com/office/word/2010/wordprocessingShape" mc:Ignorable="w14 w15 w16se wp14">
+<w:numbering xmlns:wpc="http://schemas.microsoft.com/office/word/2010/wordprocessingCanvas" xmlns:cx="http://schemas.microsoft.com/office/drawing/2014/chartex" xmlns:cx1="http://schemas.microsoft.com/office/drawing/2015/9/8/chartex" xmlns:cx2="http://schemas.microsoft.com/office/drawing/2015/10/21/chartex" xmlns:cx3="http://schemas.microsoft.com/office/drawing/2016/5/9/chartex" xmlns:cx4="http://schemas.microsoft.com/office/drawing/2016/5/10/chartex" xmlns:cx5="http://schemas.microsoft.com/office/drawing/2016/5/11/chartex" xmlns:mc="http://schemas.openxmlformats.org/markup-compatibility/2006" xmlns:o="urn:schemas-microsoft-com:office:office" xmlns:r="http://schemas.openxmlformats.org/officeDocument/2006/relationships" xmlns:m="http://schemas.openxmlformats.org/officeDocument/2006/math" xmlns:v="urn:schemas-microsoft-com:vml" xmlns:wp14="http://schemas.microsoft.com/office/word/2010/wordprocessingDrawing" xmlns:wp="http://schemas.openxmlformats.org/drawingml/2006/wordprocessingDrawing" xmlns:w10="urn:schemas-microsoft-com:office:word" xmlns:w="http://schemas.openxmlformats.org/wordprocessingml/2006/main" xmlns:w14="http://schemas.microsoft.com/office/word/2010/wordml" xmlns:w15="http://schemas.microsoft.com/office/word/2012/wordml" xmlns:w16se="http://schemas.microsoft.com/office/word/2015/wordml/symex" xmlns:wpg="http://schemas.microsoft.com/office/word/2010/wordprocessingGroup" xmlns:wpi="http://schemas.microsoft.com/office/word/2010/wordprocessingInk" xmlns:wne="http://schemas.microsoft.com/office/word/2006/wordml" xmlns:wps="http://schemas.microsoft.com/office/word/2010/wordprocessingShape" mc:Ignorable="w14 w15 w16se wp14">
   <w:abstractNum w:abstractNumId="0" w15:restartNumberingAfterBreak="0">
     <w:nsid w:val="0D5816DE"/>
     <w:multiLevelType w:val="hybridMultilevel"/>
@@ -3294,7 +3507,7 @@
       </w:pPr>
     </w:pPrDefault>
   </w:docDefaults>
-  <w:latentStyles w:defLockedState="0" w:defUIPriority="99" w:defSemiHidden="0" w:defUnhideWhenUsed="0" w:defQFormat="0" w:count="371">
+  <w:latentStyles w:defLockedState="0" w:defUIPriority="99" w:defSemiHidden="0" w:defUnhideWhenUsed="0" w:defQFormat="0" w:count="374">
     <w:lsdException w:name="Normal" w:uiPriority="0" w:qFormat="1"/>
     <w:lsdException w:name="heading 1" w:uiPriority="9" w:qFormat="1"/>
     <w:lsdException w:name="heading 2" w:semiHidden="1" w:uiPriority="9" w:unhideWhenUsed="1" w:qFormat="1"/>
@@ -3400,7 +3613,6 @@
     <w:lsdException w:name="HTML Sample" w:semiHidden="1" w:unhideWhenUsed="1"/>
     <w:lsdException w:name="HTML Typewriter" w:semiHidden="1" w:unhideWhenUsed="1"/>
     <w:lsdException w:name="HTML Variable" w:semiHidden="1" w:unhideWhenUsed="1"/>
-    <w:lsdException w:name="Normal Table" w:semiHidden="1" w:unhideWhenUsed="1"/>
     <w:lsdException w:name="annotation subject" w:semiHidden="1" w:unhideWhenUsed="1"/>
     <w:lsdException w:name="No List" w:semiHidden="1" w:unhideWhenUsed="1"/>
     <w:lsdException w:name="Outline List 1" w:semiHidden="1" w:unhideWhenUsed="1"/>
@@ -3445,7 +3657,6 @@
     <w:lsdException w:name="Table Professional" w:semiHidden="1" w:unhideWhenUsed="1"/>
     <w:lsdException w:name="Table Subtle 1" w:semiHidden="1" w:unhideWhenUsed="1"/>
     <w:lsdException w:name="Table Subtle 2" w:semiHidden="1" w:unhideWhenUsed="1"/>
-    <w:lsdException w:name="Table Web 1" w:semiHidden="1" w:unhideWhenUsed="1"/>
     <w:lsdException w:name="Table Web 2" w:semiHidden="1" w:unhideWhenUsed="1"/>
     <w:lsdException w:name="Table Web 3" w:semiHidden="1" w:unhideWhenUsed="1"/>
     <w:lsdException w:name="Balloon Text" w:semiHidden="1" w:unhideWhenUsed="1"/>
@@ -3666,6 +3877,9 @@
     <w:lsdException w:name="List Table 5 Dark Accent 6" w:uiPriority="50"/>
     <w:lsdException w:name="List Table 6 Colorful Accent 6" w:uiPriority="51"/>
     <w:lsdException w:name="List Table 7 Colorful Accent 6" w:uiPriority="52"/>
+    <w:lsdException w:name="Mention" w:semiHidden="1" w:unhideWhenUsed="1"/>
+    <w:lsdException w:name="Smart Hyperlink" w:semiHidden="1" w:unhideWhenUsed="1"/>
+    <w:lsdException w:name="Hashtag" w:semiHidden="1" w:unhideWhenUsed="1"/>
   </w:latentStyles>
   <w:style w:type="paragraph" w:default="1" w:styleId="Standard">
     <w:name w:val="Normal"/>

</xml_diff>